<commit_message>
Fixed hyperlinks in PP and SRS and moved some of the documents to final delivery
</commit_message>
<xml_diff>
--- a/Documentación del proyecto/Documentación/SRS/SRS.docx
+++ b/Documentación del proyecto/Documentación/SRS/SRS.docx
@@ -1,6 +1,6 @@
 
 <file path=word/document.xml><?xml version="1.0" encoding="utf-8"?>
-<w:document xmlns:wpc="http://schemas.microsoft.com/office/word/2010/wordprocessingCanvas" xmlns:cx="http://schemas.microsoft.com/office/drawing/2014/chartex" xmlns:mc="http://schemas.openxmlformats.org/markup-compatibility/2006" xmlns:o="urn:schemas-microsoft-com:office:office" xmlns:r="http://schemas.openxmlformats.org/officeDocument/2006/relationships" xmlns:m="http://schemas.openxmlformats.org/officeDocument/2006/math" xmlns:v="urn:schemas-microsoft-com:vml" xmlns:wp14="http://schemas.microsoft.com/office/word/2010/wordprocessingDrawing" xmlns:wp="http://schemas.openxmlformats.org/drawingml/2006/wordprocessingDrawing" xmlns:w10="urn:schemas-microsoft-com:office:word" xmlns:w="http://schemas.openxmlformats.org/wordprocessingml/2006/main" xmlns:w14="http://schemas.microsoft.com/office/word/2010/wordml" xmlns:w15="http://schemas.microsoft.com/office/word/2012/wordml" xmlns:w16se="http://schemas.microsoft.com/office/word/2015/wordml/symex" xmlns:wpg="http://schemas.microsoft.com/office/word/2010/wordprocessingGroup" xmlns:wpi="http://schemas.microsoft.com/office/word/2010/wordprocessingInk" xmlns:wne="http://schemas.microsoft.com/office/word/2006/wordml" xmlns:wps="http://schemas.microsoft.com/office/word/2010/wordprocessingShape" mc:Ignorable="w14 w15 w16se wp14">
+<w:document xmlns:wpc="http://schemas.microsoft.com/office/word/2010/wordprocessingCanvas" xmlns:cx="http://schemas.microsoft.com/office/drawing/2014/chartex" xmlns:cx1="http://schemas.microsoft.com/office/drawing/2015/9/8/chartex" xmlns:cx2="http://schemas.microsoft.com/office/drawing/2015/10/21/chartex" xmlns:cx3="http://schemas.microsoft.com/office/drawing/2016/5/9/chartex" xmlns:cx4="http://schemas.microsoft.com/office/drawing/2016/5/10/chartex" xmlns:cx5="http://schemas.microsoft.com/office/drawing/2016/5/11/chartex" xmlns:cx6="http://schemas.microsoft.com/office/drawing/2016/5/12/chartex" xmlns:cx7="http://schemas.microsoft.com/office/drawing/2016/5/13/chartex" xmlns:cx8="http://schemas.microsoft.com/office/drawing/2016/5/14/chartex" xmlns:mc="http://schemas.openxmlformats.org/markup-compatibility/2006" xmlns:aink="http://schemas.microsoft.com/office/drawing/2016/ink" xmlns:am3d="http://schemas.microsoft.com/office/drawing/2017/model3d" xmlns:o="urn:schemas-microsoft-com:office:office" xmlns:r="http://schemas.openxmlformats.org/officeDocument/2006/relationships" xmlns:m="http://schemas.openxmlformats.org/officeDocument/2006/math" xmlns:v="urn:schemas-microsoft-com:vml" xmlns:wp14="http://schemas.microsoft.com/office/word/2010/wordprocessingDrawing" xmlns:wp="http://schemas.openxmlformats.org/drawingml/2006/wordprocessingDrawing" xmlns:w10="urn:schemas-microsoft-com:office:word" xmlns:w="http://schemas.openxmlformats.org/wordprocessingml/2006/main" xmlns:w14="http://schemas.microsoft.com/office/word/2010/wordml" xmlns:w15="http://schemas.microsoft.com/office/word/2012/wordml" xmlns:w16cex="http://schemas.microsoft.com/office/word/2018/wordml/cex" xmlns:w16cid="http://schemas.microsoft.com/office/word/2016/wordml/cid" xmlns:w16="http://schemas.microsoft.com/office/word/2018/wordml" xmlns:w16se="http://schemas.microsoft.com/office/word/2015/wordml/symex" xmlns:wpg="http://schemas.microsoft.com/office/word/2010/wordprocessingGroup" xmlns:wpi="http://schemas.microsoft.com/office/word/2010/wordprocessingInk" xmlns:wne="http://schemas.microsoft.com/office/word/2006/wordml" xmlns:wps="http://schemas.microsoft.com/office/word/2010/wordprocessingShape" mc:Ignorable="w14 w15 w16se w16cid w16 w16cex wp14">
   <w:body>
     <w:tbl>
       <w:tblPr>
@@ -37,6 +37,8 @@
               <w:right w:val="nil"/>
             </w:tcBorders>
           </w:tcPr>
+          <w:bookmarkStart w:id="0" w:name="_top"/>
+          <w:bookmarkEnd w:id="0"/>
           <w:p>
             <w:pPr>
               <w:jc w:val="both"/>
@@ -44,8 +46,6 @@
                 <w:rFonts w:ascii="Times New Roman" w:hAnsi="Times New Roman" w:cs="Times New Roman"/>
               </w:rPr>
             </w:pPr>
-            <w:bookmarkStart w:id="0" w:name="_top"/>
-            <w:bookmarkEnd w:id="0"/>
             <w:r>
               <w:rPr>
                 <w:rFonts w:ascii="Times New Roman" w:hAnsi="Times New Roman" w:cs="Times New Roman"/>
@@ -933,21 +933,7 @@
             <w:rStyle w:val="Hipervnculo"/>
             <w:rFonts w:ascii="Times New Roman" w:hAnsi="Times New Roman"/>
           </w:rPr>
-          <w:t>Introduc</w:t>
-        </w:r>
-        <w:r>
-          <w:rPr>
-            <w:rStyle w:val="Hipervnculo"/>
-            <w:rFonts w:ascii="Times New Roman" w:hAnsi="Times New Roman"/>
-          </w:rPr>
-          <w:t>c</w:t>
-        </w:r>
-        <w:r>
-          <w:rPr>
-            <w:rStyle w:val="Hipervnculo"/>
-            <w:rFonts w:ascii="Times New Roman" w:hAnsi="Times New Roman"/>
-          </w:rPr>
-          <w:t>ión</w:t>
+          <w:t>Introducción</w:t>
         </w:r>
         <w:r>
           <w:rPr>
@@ -2705,7 +2691,7 @@
             <w:noProof/>
             <w:webHidden/>
           </w:rPr>
-          <w:t>26</w:t>
+          <w:t>25</w:t>
         </w:r>
         <w:r>
           <w:rPr>
@@ -2789,7 +2775,7 @@
             <w:noProof/>
             <w:webHidden/>
           </w:rPr>
-          <w:t>26</w:t>
+          <w:t>25</w:t>
         </w:r>
         <w:r>
           <w:rPr>
@@ -2873,7 +2859,7 @@
             <w:noProof/>
             <w:webHidden/>
           </w:rPr>
-          <w:t>27</w:t>
+          <w:t>26</w:t>
         </w:r>
         <w:r>
           <w:rPr>
@@ -2955,7 +2941,7 @@
             <w:noProof/>
             <w:webHidden/>
           </w:rPr>
-          <w:t>27</w:t>
+          <w:t>26</w:t>
         </w:r>
         <w:r>
           <w:rPr>
@@ -3039,7 +3025,7 @@
             <w:noProof/>
             <w:webHidden/>
           </w:rPr>
-          <w:t>27</w:t>
+          <w:t>26</w:t>
         </w:r>
         <w:r>
           <w:rPr>
@@ -3123,7 +3109,7 @@
             <w:noProof/>
             <w:webHidden/>
           </w:rPr>
-          <w:t>28</w:t>
+          <w:t>27</w:t>
         </w:r>
         <w:r>
           <w:rPr>
@@ -3205,7 +3191,7 @@
             <w:noProof/>
             <w:webHidden/>
           </w:rPr>
-          <w:t>33</w:t>
+          <w:t>32</w:t>
         </w:r>
         <w:r>
           <w:rPr>
@@ -3287,7 +3273,7 @@
             <w:noProof/>
             <w:webHidden/>
           </w:rPr>
-          <w:t>33</w:t>
+          <w:t>32</w:t>
         </w:r>
         <w:r>
           <w:rPr>
@@ -3369,7 +3355,7 @@
             <w:noProof/>
             <w:webHidden/>
           </w:rPr>
-          <w:t>34</w:t>
+          <w:t>33</w:t>
         </w:r>
         <w:r>
           <w:rPr>
@@ -3451,7 +3437,7 @@
             <w:noProof/>
             <w:webHidden/>
           </w:rPr>
-          <w:t>34</w:t>
+          <w:t>33</w:t>
         </w:r>
         <w:r>
           <w:rPr>
@@ -4240,7 +4226,7 @@
     </w:p>
     <w:tbl>
       <w:tblPr>
-        <w:tblStyle w:val="Tabladecuadrcula6concolores-nfasis6"/>
+        <w:tblStyle w:val="Tablaconcuadrcula6concolores-nfasis6"/>
         <w:tblW w:w="0" w:type="auto"/>
         <w:tblLook w:val="04A0" w:firstRow="1" w:lastRow="0" w:firstColumn="1" w:lastColumn="0" w:noHBand="0" w:noVBand="1"/>
       </w:tblPr>
@@ -4811,6 +4797,7 @@
       </w:pPr>
     </w:p>
     <w:p/>
+    <w:bookmarkStart w:id="5" w:name="_Toc41652509"/>
     <w:p>
       <w:pPr>
         <w:pStyle w:val="Ttulo1"/>
@@ -4825,7 +4812,6 @@
           <w:u w:val="single"/>
         </w:rPr>
       </w:pPr>
-      <w:bookmarkStart w:id="5" w:name="_Toc41652509"/>
       <w:r>
         <w:rPr>
           <w:rFonts w:ascii="Times New Roman" w:hAnsi="Times New Roman"/>
@@ -4991,6 +4977,7 @@
         <w:fldChar w:fldCharType="end"/>
       </w:r>
     </w:p>
+    <w:bookmarkStart w:id="6" w:name="_Toc41652510"/>
     <w:p>
       <w:pPr>
         <w:pStyle w:val="Ttulo2"/>
@@ -5013,7 +5000,6 @@
           <w:sz w:val="32"/>
         </w:rPr>
       </w:pPr>
-      <w:bookmarkStart w:id="6" w:name="_Toc41652510"/>
       <w:r>
         <w:rPr>
           <w:rFonts w:ascii="Times New Roman" w:hAnsi="Times New Roman"/>
@@ -8528,7 +8514,7 @@
     </w:p>
     <w:tbl>
       <w:tblPr>
-        <w:tblStyle w:val="Tabladecuadrcula4-nfasis6"/>
+        <w:tblStyle w:val="Tablaconcuadrcula4-nfasis6"/>
         <w:tblW w:w="10060" w:type="dxa"/>
         <w:tblLook w:val="04A0" w:firstRow="1" w:lastRow="0" w:firstColumn="1" w:lastColumn="0" w:noHBand="0" w:noVBand="1"/>
       </w:tblPr>
@@ -9013,7 +8999,7 @@
     </w:p>
     <w:tbl>
       <w:tblPr>
-        <w:tblStyle w:val="Tabladecuadrcula4-nfasis6"/>
+        <w:tblStyle w:val="Tablaconcuadrcula4-nfasis6"/>
         <w:tblW w:w="10060" w:type="dxa"/>
         <w:tblLook w:val="04A0" w:firstRow="1" w:lastRow="0" w:firstColumn="1" w:lastColumn="0" w:noHBand="0" w:noVBand="1"/>
       </w:tblPr>
@@ -9931,7 +9917,7 @@
     </w:p>
     <w:tbl>
       <w:tblPr>
-        <w:tblStyle w:val="Tabladecuadrcula4-nfasis6"/>
+        <w:tblStyle w:val="Tablaconcuadrcula4-nfasis6"/>
         <w:tblW w:w="9985" w:type="dxa"/>
         <w:tblLook w:val="04A0" w:firstRow="1" w:lastRow="0" w:firstColumn="1" w:lastColumn="0" w:noHBand="0" w:noVBand="1"/>
       </w:tblPr>
@@ -10232,6 +10218,7 @@
     <w:p/>
     <w:p/>
     <w:p/>
+    <w:bookmarkStart w:id="11" w:name="_Toc41652515"/>
     <w:p>
       <w:pPr>
         <w:pStyle w:val="Ttulo2"/>
@@ -10254,7 +10241,6 @@
           <w:sz w:val="32"/>
         </w:rPr>
       </w:pPr>
-      <w:bookmarkStart w:id="11" w:name="_Toc41652515"/>
       <w:r>
         <w:rPr>
           <w:rFonts w:ascii="Times New Roman" w:hAnsi="Times New Roman"/>
@@ -10673,6 +10659,7 @@
         </w:rPr>
       </w:pPr>
     </w:p>
+    <w:bookmarkStart w:id="12" w:name="_Toc41652516"/>
     <w:p>
       <w:pPr>
         <w:pStyle w:val="Ttulo2"/>
@@ -10695,7 +10682,6 @@
           <w:sz w:val="32"/>
         </w:rPr>
       </w:pPr>
-      <w:bookmarkStart w:id="12" w:name="_Toc41652516"/>
       <w:r>
         <w:rPr>
           <w:rFonts w:ascii="Times New Roman" w:hAnsi="Times New Roman"/>
@@ -11018,43 +11004,7 @@
             <w:sz w:val="25"/>
             <w:szCs w:val="25"/>
           </w:rPr>
-          <w:t>Doc</w:t>
-        </w:r>
-        <w:r>
-          <w:rPr>
-            <w:rStyle w:val="Hipervnculo"/>
-            <w:rFonts w:cstheme="minorHAnsi"/>
-            <w:sz w:val="25"/>
-            <w:szCs w:val="25"/>
-          </w:rPr>
-          <w:t>u</w:t>
-        </w:r>
-        <w:r>
-          <w:rPr>
-            <w:rStyle w:val="Hipervnculo"/>
-            <w:rFonts w:cstheme="minorHAnsi"/>
-            <w:sz w:val="25"/>
-            <w:szCs w:val="25"/>
-          </w:rPr>
-          <w:t>ment</w:t>
-        </w:r>
-        <w:r>
-          <w:rPr>
-            <w:rStyle w:val="Hipervnculo"/>
-            <w:rFonts w:cstheme="minorHAnsi"/>
-            <w:sz w:val="25"/>
-            <w:szCs w:val="25"/>
-          </w:rPr>
-          <w:t>o</w:t>
-        </w:r>
-        <w:r>
-          <w:rPr>
-            <w:rStyle w:val="Hipervnculo"/>
-            <w:rFonts w:cstheme="minorHAnsi"/>
-            <w:sz w:val="25"/>
-            <w:szCs w:val="25"/>
-          </w:rPr>
-          <w:t>s legales</w:t>
+          <w:t>Documentos legales</w:t>
         </w:r>
       </w:hyperlink>
       <w:r>
@@ -11109,52 +11059,7 @@
             <w:sz w:val="25"/>
             <w:szCs w:val="25"/>
           </w:rPr>
-          <w:t>Política de Priva</w:t>
-        </w:r>
-        <w:r>
-          <w:rPr>
-            <w:rStyle w:val="Hipervnculo"/>
-            <w:rFonts w:cstheme="minorHAnsi"/>
-            <w:sz w:val="25"/>
-            <w:szCs w:val="25"/>
-          </w:rPr>
-          <w:t>c</w:t>
-        </w:r>
-        <w:r>
-          <w:rPr>
-            <w:rStyle w:val="Hipervnculo"/>
-            <w:rFonts w:cstheme="minorHAnsi"/>
-            <w:sz w:val="25"/>
-            <w:szCs w:val="25"/>
-          </w:rPr>
-          <w:t>i</w:t>
-        </w:r>
-        <w:r>
-          <w:rPr>
-            <w:rStyle w:val="Hipervnculo"/>
-            <w:rFonts w:cstheme="minorHAnsi"/>
-            <w:sz w:val="25"/>
-            <w:szCs w:val="25"/>
-          </w:rPr>
-          <w:t>d</w:t>
-        </w:r>
-        <w:r>
-          <w:rPr>
-            <w:rStyle w:val="Hipervnculo"/>
-            <w:rFonts w:cstheme="minorHAnsi"/>
-            <w:sz w:val="25"/>
-            <w:szCs w:val="25"/>
-          </w:rPr>
-          <w:t>a</w:t>
-        </w:r>
-        <w:r>
-          <w:rPr>
-            <w:rStyle w:val="Hipervnculo"/>
-            <w:rFonts w:cstheme="minorHAnsi"/>
-            <w:sz w:val="25"/>
-            <w:szCs w:val="25"/>
-          </w:rPr>
-          <w:t>d</w:t>
+          <w:t>Política de Privacidad</w:t>
         </w:r>
       </w:hyperlink>
       <w:r>
@@ -11174,43 +11079,7 @@
             <w:sz w:val="25"/>
             <w:szCs w:val="25"/>
           </w:rPr>
-          <w:t>Términ</w:t>
-        </w:r>
-        <w:r>
-          <w:rPr>
-            <w:rStyle w:val="Hipervnculo"/>
-            <w:rFonts w:cstheme="minorHAnsi"/>
-            <w:sz w:val="25"/>
-            <w:szCs w:val="25"/>
-          </w:rPr>
-          <w:t>o</w:t>
-        </w:r>
-        <w:r>
-          <w:rPr>
-            <w:rStyle w:val="Hipervnculo"/>
-            <w:rFonts w:cstheme="minorHAnsi"/>
-            <w:sz w:val="25"/>
-            <w:szCs w:val="25"/>
-          </w:rPr>
-          <w:t>s y Cond</w:t>
-        </w:r>
-        <w:r>
-          <w:rPr>
-            <w:rStyle w:val="Hipervnculo"/>
-            <w:rFonts w:cstheme="minorHAnsi"/>
-            <w:sz w:val="25"/>
-            <w:szCs w:val="25"/>
-          </w:rPr>
-          <w:t>i</w:t>
-        </w:r>
-        <w:r>
-          <w:rPr>
-            <w:rStyle w:val="Hipervnculo"/>
-            <w:rFonts w:cstheme="minorHAnsi"/>
-            <w:sz w:val="25"/>
-            <w:szCs w:val="25"/>
-          </w:rPr>
-          <w:t>ciones</w:t>
+          <w:t>Términos y Condiciones</w:t>
         </w:r>
       </w:hyperlink>
       <w:r>
@@ -11570,6 +11439,7 @@
         </w:rPr>
       </w:pPr>
     </w:p>
+    <w:bookmarkStart w:id="16" w:name="_Toc41652520"/>
     <w:p>
       <w:pPr>
         <w:pStyle w:val="Ttulo2"/>
@@ -11592,7 +11462,6 @@
           <w:sz w:val="32"/>
         </w:rPr>
       </w:pPr>
-      <w:bookmarkStart w:id="16" w:name="_Toc41652520"/>
       <w:r>
         <w:rPr>
           <w:rFonts w:ascii="Times New Roman" w:hAnsi="Times New Roman"/>
@@ -11916,6 +11785,7 @@
         </w:rPr>
       </w:pPr>
     </w:p>
+    <w:bookmarkStart w:id="17" w:name="_Toc41652521"/>
     <w:p>
       <w:pPr>
         <w:pStyle w:val="Ttulo2"/>
@@ -11938,7 +11808,6 @@
           <w:sz w:val="32"/>
         </w:rPr>
       </w:pPr>
-      <w:bookmarkStart w:id="17" w:name="_Toc41652521"/>
       <w:r>
         <w:rPr>
           <w:rFonts w:ascii="Times New Roman" w:hAnsi="Times New Roman"/>
@@ -12456,7 +12325,7 @@
     </w:p>
     <w:tbl>
       <w:tblPr>
-        <w:tblStyle w:val="Tabladecuadrcula4-nfasis6"/>
+        <w:tblStyle w:val="Tablaconcuadrcula4-nfasis6"/>
         <w:tblW w:w="9999" w:type="dxa"/>
         <w:tblLook w:val="04A0" w:firstRow="1" w:lastRow="0" w:firstColumn="1" w:lastColumn="0" w:noHBand="0" w:noVBand="1"/>
       </w:tblPr>
@@ -13743,6 +13612,7 @@
         </w:rPr>
       </w:pPr>
     </w:p>
+    <w:bookmarkStart w:id="20" w:name="_Toc41652524"/>
     <w:p>
       <w:pPr>
         <w:pStyle w:val="Ttulo2"/>
@@ -13765,7 +13635,6 @@
           <w:sz w:val="32"/>
         </w:rPr>
       </w:pPr>
-      <w:bookmarkStart w:id="20" w:name="_Toc41652524"/>
       <w:r>
         <w:rPr>
           <w:rFonts w:ascii="Times New Roman" w:hAnsi="Times New Roman"/>
@@ -14035,25 +13904,7 @@
             <w:sz w:val="25"/>
             <w:szCs w:val="25"/>
           </w:rPr>
-          <w:t xml:space="preserve"> An</w:t>
-        </w:r>
-        <w:r>
-          <w:rPr>
-            <w:rStyle w:val="Hipervnculo"/>
-            <w:rFonts w:cstheme="minorHAnsi"/>
-            <w:sz w:val="25"/>
-            <w:szCs w:val="25"/>
-          </w:rPr>
-          <w:t>e</w:t>
-        </w:r>
-        <w:r>
-          <w:rPr>
-            <w:rStyle w:val="Hipervnculo"/>
-            <w:rFonts w:cstheme="minorHAnsi"/>
-            <w:sz w:val="25"/>
-            <w:szCs w:val="25"/>
-          </w:rPr>
-          <w:t>xo2</w:t>
+          <w:t xml:space="preserve"> Anexo2</w:t>
         </w:r>
       </w:hyperlink>
       <w:r>
@@ -14096,7 +13947,16 @@
           <w:sz w:val="25"/>
           <w:szCs w:val="25"/>
         </w:rPr>
-        <w:t>las pantallas</w:t>
+        <w:t xml:space="preserve">las </w:t>
+      </w:r>
+      <w:r>
+        <w:rPr>
+          <w:rFonts w:cstheme="minorHAnsi"/>
+          <w:color w:val="auto"/>
+          <w:sz w:val="25"/>
+          <w:szCs w:val="25"/>
+        </w:rPr>
+        <w:t>pantallas,</w:t>
       </w:r>
       <w:r>
         <w:rPr>
@@ -14119,7 +13979,7 @@
     </w:p>
     <w:tbl>
       <w:tblPr>
-        <w:tblStyle w:val="Tabladecuadrcula4-nfasis6"/>
+        <w:tblStyle w:val="Tablaconcuadrcula4-nfasis6"/>
         <w:tblpPr w:leftFromText="142" w:rightFromText="142" w:vertAnchor="page" w:horzAnchor="margin" w:tblpY="8121"/>
         <w:tblW w:w="3068" w:type="pct"/>
         <w:tblLook w:val="04A0" w:firstRow="1" w:lastRow="0" w:firstColumn="1" w:lastColumn="0" w:noHBand="0" w:noVBand="1"/>
@@ -14569,7 +14429,7 @@
     </w:p>
     <w:tbl>
       <w:tblPr>
-        <w:tblStyle w:val="Tabladecuadrcula4-nfasis6"/>
+        <w:tblStyle w:val="Tablaconcuadrcula4-nfasis6"/>
         <w:tblpPr w:leftFromText="142" w:rightFromText="142" w:vertAnchor="page" w:horzAnchor="margin" w:tblpY="1349"/>
         <w:tblW w:w="5030" w:type="pct"/>
         <w:tblLook w:val="04A0" w:firstRow="1" w:lastRow="0" w:firstColumn="1" w:lastColumn="0" w:noHBand="0" w:noVBand="1"/>
@@ -15216,7 +15076,7 @@
     </w:p>
     <w:tbl>
       <w:tblPr>
-        <w:tblStyle w:val="Tabladecuadrcula4-nfasis6"/>
+        <w:tblStyle w:val="Tablaconcuadrcula4-nfasis6"/>
         <w:tblpPr w:leftFromText="142" w:rightFromText="142" w:vertAnchor="page" w:horzAnchor="margin" w:tblpY="1554"/>
         <w:tblW w:w="5000" w:type="pct"/>
         <w:tblLook w:val="04A0" w:firstRow="1" w:lastRow="0" w:firstColumn="1" w:lastColumn="0" w:noHBand="0" w:noVBand="1"/>
@@ -15943,7 +15803,7 @@
     </w:p>
     <w:tbl>
       <w:tblPr>
-        <w:tblStyle w:val="Tabladecuadrcula4-nfasis6"/>
+        <w:tblStyle w:val="Tablaconcuadrcula4-nfasis6"/>
         <w:tblpPr w:leftFromText="142" w:rightFromText="142" w:vertAnchor="page" w:horzAnchor="margin" w:tblpY="1326"/>
         <w:tblW w:w="5000" w:type="pct"/>
         <w:tblLook w:val="04A0" w:firstRow="1" w:lastRow="0" w:firstColumn="1" w:lastColumn="0" w:noHBand="0" w:noVBand="1"/>
@@ -16404,7 +16264,7 @@
     </w:p>
     <w:tbl>
       <w:tblPr>
-        <w:tblStyle w:val="Tabladecuadrcula4-nfasis6"/>
+        <w:tblStyle w:val="Tablaconcuadrcula4-nfasis6"/>
         <w:tblpPr w:leftFromText="142" w:rightFromText="142" w:vertAnchor="page" w:horzAnchor="margin" w:tblpY="1291"/>
         <w:tblW w:w="5000" w:type="pct"/>
         <w:tblLook w:val="04A0" w:firstRow="1" w:lastRow="0" w:firstColumn="1" w:lastColumn="0" w:noHBand="0" w:noVBand="1"/>
@@ -17076,7 +16936,7 @@
     </w:p>
     <w:tbl>
       <w:tblPr>
-        <w:tblStyle w:val="Tabladecuadrcula4-nfasis6"/>
+        <w:tblStyle w:val="Tablaconcuadrcula4-nfasis6"/>
         <w:tblpPr w:leftFromText="142" w:rightFromText="142" w:vertAnchor="page" w:horzAnchor="margin" w:tblpY="1349"/>
         <w:tblW w:w="5000" w:type="pct"/>
         <w:tblLook w:val="04A0" w:firstRow="1" w:lastRow="0" w:firstColumn="1" w:lastColumn="0" w:noHBand="0" w:noVBand="1"/>
@@ -17560,7 +17420,7 @@
     </w:p>
     <w:tbl>
       <w:tblPr>
-        <w:tblStyle w:val="Tabladecuadrcula4-nfasis6"/>
+        <w:tblStyle w:val="Tablaconcuadrcula4-nfasis6"/>
         <w:tblpPr w:leftFromText="142" w:rightFromText="142" w:vertAnchor="page" w:horzAnchor="margin" w:tblpY="1395"/>
         <w:tblW w:w="5000" w:type="pct"/>
         <w:tblLook w:val="04A0" w:firstRow="1" w:lastRow="0" w:firstColumn="1" w:lastColumn="0" w:noHBand="0" w:noVBand="1"/>
@@ -18228,7 +18088,7 @@
     </w:p>
     <w:tbl>
       <w:tblPr>
-        <w:tblStyle w:val="Tabladecuadrcula4-nfasis6"/>
+        <w:tblStyle w:val="Tablaconcuadrcula4-nfasis6"/>
         <w:tblpPr w:leftFromText="142" w:rightFromText="142" w:vertAnchor="page" w:horzAnchor="margin" w:tblpY="1311"/>
         <w:tblW w:w="5000" w:type="pct"/>
         <w:tblLook w:val="04A0" w:firstRow="1" w:lastRow="0" w:firstColumn="1" w:lastColumn="0" w:noHBand="0" w:noVBand="1"/>
@@ -18818,7 +18678,7 @@
     </w:p>
     <w:tbl>
       <w:tblPr>
-        <w:tblStyle w:val="Tabladecuadrcula4-nfasis6"/>
+        <w:tblStyle w:val="Tablaconcuadrcula4-nfasis6"/>
         <w:tblpPr w:leftFromText="142" w:rightFromText="142" w:vertAnchor="page" w:horzAnchor="margin" w:tblpY="1235"/>
         <w:tblW w:w="5000" w:type="pct"/>
         <w:tblLook w:val="04A0" w:firstRow="1" w:lastRow="0" w:firstColumn="1" w:lastColumn="0" w:noHBand="0" w:noVBand="1"/>
@@ -19666,7 +19526,7 @@
     </w:p>
     <w:tbl>
       <w:tblPr>
-        <w:tblStyle w:val="Tabladecuadrcula4-nfasis6"/>
+        <w:tblStyle w:val="Tablaconcuadrcula4-nfasis6"/>
         <w:tblpPr w:leftFromText="142" w:rightFromText="142" w:vertAnchor="page" w:horzAnchor="margin" w:tblpY="1235"/>
         <w:tblW w:w="5000" w:type="pct"/>
         <w:tblLook w:val="04A0" w:firstRow="1" w:lastRow="0" w:firstColumn="1" w:lastColumn="0" w:noHBand="0" w:noVBand="1"/>
@@ -20860,7 +20720,7 @@
     </w:p>
     <w:tbl>
       <w:tblPr>
-        <w:tblStyle w:val="Tabladecuadrcula4-nfasis6"/>
+        <w:tblStyle w:val="Tablaconcuadrcula4-nfasis6"/>
         <w:tblpPr w:leftFromText="142" w:rightFromText="142" w:vertAnchor="page" w:horzAnchor="margin" w:tblpY="1395"/>
         <w:tblW w:w="5000" w:type="pct"/>
         <w:tblLook w:val="04A0" w:firstRow="1" w:lastRow="0" w:firstColumn="1" w:lastColumn="0" w:noHBand="0" w:noVBand="1"/>
@@ -21255,7 +21115,7 @@
     </w:p>
     <w:tbl>
       <w:tblPr>
-        <w:tblStyle w:val="Tabladecuadrcula4-nfasis6"/>
+        <w:tblStyle w:val="Tablaconcuadrcula4-nfasis6"/>
         <w:tblpPr w:leftFromText="142" w:rightFromText="142" w:vertAnchor="page" w:horzAnchor="margin" w:tblpY="1395"/>
         <w:tblW w:w="5000" w:type="pct"/>
         <w:tblLook w:val="04A0" w:firstRow="1" w:lastRow="0" w:firstColumn="1" w:lastColumn="0" w:noHBand="0" w:noVBand="1"/>
@@ -22105,7 +21965,7 @@
     </w:p>
     <w:tbl>
       <w:tblPr>
-        <w:tblStyle w:val="Tabladecuadrcula4-nfasis6"/>
+        <w:tblStyle w:val="Tablaconcuadrcula4-nfasis6"/>
         <w:tblpPr w:leftFromText="142" w:rightFromText="142" w:vertAnchor="page" w:horzAnchor="margin" w:tblpY="1395"/>
         <w:tblW w:w="5000" w:type="pct"/>
         <w:tblLook w:val="04A0" w:firstRow="1" w:lastRow="0" w:firstColumn="1" w:lastColumn="0" w:noHBand="0" w:noVBand="1"/>
@@ -23789,6 +23649,7 @@
     <w:p/>
     <w:p/>
     <w:p/>
+    <w:bookmarkStart w:id="25" w:name="_Toc41652529"/>
     <w:p>
       <w:pPr>
         <w:pStyle w:val="Ttulo2"/>
@@ -23811,7 +23672,6 @@
           <w:sz w:val="32"/>
         </w:rPr>
       </w:pPr>
-      <w:bookmarkStart w:id="25" w:name="_Toc41652529"/>
       <w:r>
         <w:rPr>
           <w:rFonts w:ascii="Times New Roman" w:hAnsi="Times New Roman"/>
@@ -24598,8 +24458,6 @@
           <w:sz w:val="20"/>
         </w:rPr>
       </w:pPr>
-      <w:bookmarkStart w:id="29" w:name="_GoBack"/>
-      <w:bookmarkEnd w:id="29"/>
     </w:p>
     <w:p>
       <w:pPr>
@@ -27192,7 +27050,7 @@
           <w:sz w:val="32"/>
         </w:rPr>
       </w:pPr>
-      <w:bookmarkStart w:id="30" w:name="_Toc41652532"/>
+      <w:bookmarkStart w:id="29" w:name="_Toc41652532"/>
       <w:r>
         <w:rPr>
           <w:rFonts w:ascii="Times New Roman" w:hAnsi="Times New Roman"/>
@@ -27202,7 +27060,7 @@
         <w:lastRenderedPageBreak/>
         <w:t>Requisitos de rendimiento</w:t>
       </w:r>
-      <w:bookmarkEnd w:id="30"/>
+      <w:bookmarkEnd w:id="29"/>
     </w:p>
     <w:p>
       <w:pPr>
@@ -27404,7 +27262,7 @@
           <w:sz w:val="32"/>
         </w:rPr>
       </w:pPr>
-      <w:bookmarkStart w:id="31" w:name="_Toc41652533"/>
+      <w:bookmarkStart w:id="30" w:name="_Toc41652533"/>
       <w:r>
         <w:rPr>
           <w:rFonts w:ascii="Times New Roman" w:hAnsi="Times New Roman"/>
@@ -27413,7 +27271,7 @@
         </w:rPr>
         <w:t>Requisitos lógicos de la base de datos</w:t>
       </w:r>
-      <w:bookmarkEnd w:id="31"/>
+      <w:bookmarkEnd w:id="30"/>
     </w:p>
     <w:p>
       <w:pPr>
@@ -28047,7 +27905,7 @@
           <w:sz w:val="24"/>
         </w:rPr>
       </w:pPr>
-      <w:bookmarkStart w:id="32" w:name="_Toc41652534"/>
+      <w:bookmarkStart w:id="31" w:name="_Toc41652534"/>
       <w:r>
         <w:rPr>
           <w:rFonts w:ascii="Times New Roman" w:hAnsi="Times New Roman"/>
@@ -28057,7 +27915,7 @@
         <w:lastRenderedPageBreak/>
         <w:t>Restricciones de diseño</w:t>
       </w:r>
-      <w:bookmarkEnd w:id="32"/>
+      <w:bookmarkEnd w:id="31"/>
       <w:r>
         <w:rPr>
           <w:rFonts w:ascii="Times New Roman" w:hAnsi="Times New Roman"/>
@@ -28271,7 +28129,7 @@
           <w:sz w:val="24"/>
         </w:rPr>
       </w:pPr>
-      <w:bookmarkStart w:id="33" w:name="_Toc41652535"/>
+      <w:bookmarkStart w:id="32" w:name="_Toc41652535"/>
       <w:r>
         <w:rPr>
           <w:rFonts w:ascii="Times New Roman" w:hAnsi="Times New Roman"/>
@@ -28280,7 +28138,7 @@
         </w:rPr>
         <w:t>Atributos del sistema software</w:t>
       </w:r>
-      <w:bookmarkEnd w:id="33"/>
+      <w:bookmarkEnd w:id="32"/>
       <w:r>
         <w:rPr>
           <w:rFonts w:ascii="Times New Roman" w:hAnsi="Times New Roman"/>
@@ -29119,7 +28977,7 @@
 </file>
 
 <file path=word/endnotes.xml><?xml version="1.0" encoding="utf-8"?>
-<w:endnotes xmlns:wpc="http://schemas.microsoft.com/office/word/2010/wordprocessingCanvas" xmlns:cx="http://schemas.microsoft.com/office/drawing/2014/chartex" xmlns:mc="http://schemas.openxmlformats.org/markup-compatibility/2006" xmlns:o="urn:schemas-microsoft-com:office:office" xmlns:r="http://schemas.openxmlformats.org/officeDocument/2006/relationships" xmlns:m="http://schemas.openxmlformats.org/officeDocument/2006/math" xmlns:v="urn:schemas-microsoft-com:vml" xmlns:wp14="http://schemas.microsoft.com/office/word/2010/wordprocessingDrawing" xmlns:wp="http://schemas.openxmlformats.org/drawingml/2006/wordprocessingDrawing" xmlns:w10="urn:schemas-microsoft-com:office:word" xmlns:w="http://schemas.openxmlformats.org/wordprocessingml/2006/main" xmlns:w14="http://schemas.microsoft.com/office/word/2010/wordml" xmlns:w15="http://schemas.microsoft.com/office/word/2012/wordml" xmlns:w16se="http://schemas.microsoft.com/office/word/2015/wordml/symex" xmlns:wpg="http://schemas.microsoft.com/office/word/2010/wordprocessingGroup" xmlns:wpi="http://schemas.microsoft.com/office/word/2010/wordprocessingInk" xmlns:wne="http://schemas.microsoft.com/office/word/2006/wordml" xmlns:wps="http://schemas.microsoft.com/office/word/2010/wordprocessingShape" mc:Ignorable="w14 w15 w16se wp14">
+<w:endnotes xmlns:wpc="http://schemas.microsoft.com/office/word/2010/wordprocessingCanvas" xmlns:cx="http://schemas.microsoft.com/office/drawing/2014/chartex" xmlns:cx1="http://schemas.microsoft.com/office/drawing/2015/9/8/chartex" xmlns:cx2="http://schemas.microsoft.com/office/drawing/2015/10/21/chartex" xmlns:cx3="http://schemas.microsoft.com/office/drawing/2016/5/9/chartex" xmlns:cx4="http://schemas.microsoft.com/office/drawing/2016/5/10/chartex" xmlns:cx5="http://schemas.microsoft.com/office/drawing/2016/5/11/chartex" xmlns:cx6="http://schemas.microsoft.com/office/drawing/2016/5/12/chartex" xmlns:cx7="http://schemas.microsoft.com/office/drawing/2016/5/13/chartex" xmlns:cx8="http://schemas.microsoft.com/office/drawing/2016/5/14/chartex" xmlns:mc="http://schemas.openxmlformats.org/markup-compatibility/2006" xmlns:aink="http://schemas.microsoft.com/office/drawing/2016/ink" xmlns:am3d="http://schemas.microsoft.com/office/drawing/2017/model3d" xmlns:o="urn:schemas-microsoft-com:office:office" xmlns:r="http://schemas.openxmlformats.org/officeDocument/2006/relationships" xmlns:m="http://schemas.openxmlformats.org/officeDocument/2006/math" xmlns:v="urn:schemas-microsoft-com:vml" xmlns:wp14="http://schemas.microsoft.com/office/word/2010/wordprocessingDrawing" xmlns:wp="http://schemas.openxmlformats.org/drawingml/2006/wordprocessingDrawing" xmlns:w10="urn:schemas-microsoft-com:office:word" xmlns:w="http://schemas.openxmlformats.org/wordprocessingml/2006/main" xmlns:w14="http://schemas.microsoft.com/office/word/2010/wordml" xmlns:w15="http://schemas.microsoft.com/office/word/2012/wordml" xmlns:w16cex="http://schemas.microsoft.com/office/word/2018/wordml/cex" xmlns:w16cid="http://schemas.microsoft.com/office/word/2016/wordml/cid" xmlns:w16="http://schemas.microsoft.com/office/word/2018/wordml" xmlns:w16se="http://schemas.microsoft.com/office/word/2015/wordml/symex" xmlns:wpg="http://schemas.microsoft.com/office/word/2010/wordprocessingGroup" xmlns:wpi="http://schemas.microsoft.com/office/word/2010/wordprocessingInk" xmlns:wne="http://schemas.microsoft.com/office/word/2006/wordml" xmlns:wps="http://schemas.microsoft.com/office/word/2010/wordprocessingShape" mc:Ignorable="w14 w15 w16se w16cid w16 w16cex wp14">
   <w:endnote w:type="separator" w:id="-1">
     <w:p>
       <w:r>
@@ -29138,7 +28996,7 @@
 </file>
 
 <file path=word/footer1.xml><?xml version="1.0" encoding="utf-8"?>
-<w:ftr xmlns:wpc="http://schemas.microsoft.com/office/word/2010/wordprocessingCanvas" xmlns:cx="http://schemas.microsoft.com/office/drawing/2014/chartex" xmlns:mc="http://schemas.openxmlformats.org/markup-compatibility/2006" xmlns:o="urn:schemas-microsoft-com:office:office" xmlns:r="http://schemas.openxmlformats.org/officeDocument/2006/relationships" xmlns:m="http://schemas.openxmlformats.org/officeDocument/2006/math" xmlns:v="urn:schemas-microsoft-com:vml" xmlns:wp14="http://schemas.microsoft.com/office/word/2010/wordprocessingDrawing" xmlns:wp="http://schemas.openxmlformats.org/drawingml/2006/wordprocessingDrawing" xmlns:w10="urn:schemas-microsoft-com:office:word" xmlns:w="http://schemas.openxmlformats.org/wordprocessingml/2006/main" xmlns:w14="http://schemas.microsoft.com/office/word/2010/wordml" xmlns:w15="http://schemas.microsoft.com/office/word/2012/wordml" xmlns:w16se="http://schemas.microsoft.com/office/word/2015/wordml/symex" xmlns:wpg="http://schemas.microsoft.com/office/word/2010/wordprocessingGroup" xmlns:wpi="http://schemas.microsoft.com/office/word/2010/wordprocessingInk" xmlns:wne="http://schemas.microsoft.com/office/word/2006/wordml" xmlns:wps="http://schemas.microsoft.com/office/word/2010/wordprocessingShape" mc:Ignorable="w14 w15 w16se wp14">
+<w:ftr xmlns:wpc="http://schemas.microsoft.com/office/word/2010/wordprocessingCanvas" xmlns:cx="http://schemas.microsoft.com/office/drawing/2014/chartex" xmlns:cx1="http://schemas.microsoft.com/office/drawing/2015/9/8/chartex" xmlns:cx2="http://schemas.microsoft.com/office/drawing/2015/10/21/chartex" xmlns:cx3="http://schemas.microsoft.com/office/drawing/2016/5/9/chartex" xmlns:cx4="http://schemas.microsoft.com/office/drawing/2016/5/10/chartex" xmlns:cx5="http://schemas.microsoft.com/office/drawing/2016/5/11/chartex" xmlns:cx6="http://schemas.microsoft.com/office/drawing/2016/5/12/chartex" xmlns:cx7="http://schemas.microsoft.com/office/drawing/2016/5/13/chartex" xmlns:cx8="http://schemas.microsoft.com/office/drawing/2016/5/14/chartex" xmlns:mc="http://schemas.openxmlformats.org/markup-compatibility/2006" xmlns:aink="http://schemas.microsoft.com/office/drawing/2016/ink" xmlns:am3d="http://schemas.microsoft.com/office/drawing/2017/model3d" xmlns:o="urn:schemas-microsoft-com:office:office" xmlns:r="http://schemas.openxmlformats.org/officeDocument/2006/relationships" xmlns:m="http://schemas.openxmlformats.org/officeDocument/2006/math" xmlns:v="urn:schemas-microsoft-com:vml" xmlns:wp14="http://schemas.microsoft.com/office/word/2010/wordprocessingDrawing" xmlns:wp="http://schemas.openxmlformats.org/drawingml/2006/wordprocessingDrawing" xmlns:w10="urn:schemas-microsoft-com:office:word" xmlns:w="http://schemas.openxmlformats.org/wordprocessingml/2006/main" xmlns:w14="http://schemas.microsoft.com/office/word/2010/wordml" xmlns:w15="http://schemas.microsoft.com/office/word/2012/wordml" xmlns:w16cex="http://schemas.microsoft.com/office/word/2018/wordml/cex" xmlns:w16cid="http://schemas.microsoft.com/office/word/2016/wordml/cid" xmlns:w16="http://schemas.microsoft.com/office/word/2018/wordml" xmlns:w16se="http://schemas.microsoft.com/office/word/2015/wordml/symex" xmlns:wpg="http://schemas.microsoft.com/office/word/2010/wordprocessingGroup" xmlns:wpi="http://schemas.microsoft.com/office/word/2010/wordprocessingInk" xmlns:wne="http://schemas.microsoft.com/office/word/2006/wordml" xmlns:wps="http://schemas.microsoft.com/office/word/2010/wordprocessingShape" mc:Ignorable="w14 w15 w16se w16cid w16 w16cex wp14">
   <w:tbl>
     <w:tblPr>
       <w:tblW w:w="12258" w:type="dxa"/>
@@ -29188,7 +29046,7 @@
 </file>
 
 <file path=word/footer2.xml><?xml version="1.0" encoding="utf-8"?>
-<w:ftr xmlns:wpc="http://schemas.microsoft.com/office/word/2010/wordprocessingCanvas" xmlns:cx="http://schemas.microsoft.com/office/drawing/2014/chartex" xmlns:mc="http://schemas.openxmlformats.org/markup-compatibility/2006" xmlns:o="urn:schemas-microsoft-com:office:office" xmlns:r="http://schemas.openxmlformats.org/officeDocument/2006/relationships" xmlns:m="http://schemas.openxmlformats.org/officeDocument/2006/math" xmlns:v="urn:schemas-microsoft-com:vml" xmlns:wp14="http://schemas.microsoft.com/office/word/2010/wordprocessingDrawing" xmlns:wp="http://schemas.openxmlformats.org/drawingml/2006/wordprocessingDrawing" xmlns:w10="urn:schemas-microsoft-com:office:word" xmlns:w="http://schemas.openxmlformats.org/wordprocessingml/2006/main" xmlns:w14="http://schemas.microsoft.com/office/word/2010/wordml" xmlns:w15="http://schemas.microsoft.com/office/word/2012/wordml" xmlns:w16se="http://schemas.microsoft.com/office/word/2015/wordml/symex" xmlns:wpg="http://schemas.microsoft.com/office/word/2010/wordprocessingGroup" xmlns:wpi="http://schemas.microsoft.com/office/word/2010/wordprocessingInk" xmlns:wne="http://schemas.microsoft.com/office/word/2006/wordml" xmlns:wps="http://schemas.microsoft.com/office/word/2010/wordprocessingShape" mc:Ignorable="w14 w15 w16se wp14">
+<w:ftr xmlns:wpc="http://schemas.microsoft.com/office/word/2010/wordprocessingCanvas" xmlns:cx="http://schemas.microsoft.com/office/drawing/2014/chartex" xmlns:cx1="http://schemas.microsoft.com/office/drawing/2015/9/8/chartex" xmlns:cx2="http://schemas.microsoft.com/office/drawing/2015/10/21/chartex" xmlns:cx3="http://schemas.microsoft.com/office/drawing/2016/5/9/chartex" xmlns:cx4="http://schemas.microsoft.com/office/drawing/2016/5/10/chartex" xmlns:cx5="http://schemas.microsoft.com/office/drawing/2016/5/11/chartex" xmlns:cx6="http://schemas.microsoft.com/office/drawing/2016/5/12/chartex" xmlns:cx7="http://schemas.microsoft.com/office/drawing/2016/5/13/chartex" xmlns:cx8="http://schemas.microsoft.com/office/drawing/2016/5/14/chartex" xmlns:mc="http://schemas.openxmlformats.org/markup-compatibility/2006" xmlns:aink="http://schemas.microsoft.com/office/drawing/2016/ink" xmlns:am3d="http://schemas.microsoft.com/office/drawing/2017/model3d" xmlns:o="urn:schemas-microsoft-com:office:office" xmlns:r="http://schemas.openxmlformats.org/officeDocument/2006/relationships" xmlns:m="http://schemas.openxmlformats.org/officeDocument/2006/math" xmlns:v="urn:schemas-microsoft-com:vml" xmlns:wp14="http://schemas.microsoft.com/office/word/2010/wordprocessingDrawing" xmlns:wp="http://schemas.openxmlformats.org/drawingml/2006/wordprocessingDrawing" xmlns:w10="urn:schemas-microsoft-com:office:word" xmlns:w="http://schemas.openxmlformats.org/wordprocessingml/2006/main" xmlns:w14="http://schemas.microsoft.com/office/word/2010/wordml" xmlns:w15="http://schemas.microsoft.com/office/word/2012/wordml" xmlns:w16cex="http://schemas.microsoft.com/office/word/2018/wordml/cex" xmlns:w16cid="http://schemas.microsoft.com/office/word/2016/wordml/cid" xmlns:w16="http://schemas.microsoft.com/office/word/2018/wordml" xmlns:w16se="http://schemas.microsoft.com/office/word/2015/wordml/symex" xmlns:wpg="http://schemas.microsoft.com/office/word/2010/wordprocessingGroup" xmlns:wpi="http://schemas.microsoft.com/office/word/2010/wordprocessingInk" xmlns:wne="http://schemas.microsoft.com/office/word/2006/wordml" xmlns:wps="http://schemas.microsoft.com/office/word/2010/wordprocessingShape" mc:Ignorable="w14 w15 w16se w16cid w16 w16cex wp14">
   <w:sdt>
     <w:sdtPr>
       <w:id w:val="1787467753"/>
@@ -29235,7 +29093,7 @@
 </file>
 
 <file path=word/footnotes.xml><?xml version="1.0" encoding="utf-8"?>
-<w:footnotes xmlns:wpc="http://schemas.microsoft.com/office/word/2010/wordprocessingCanvas" xmlns:cx="http://schemas.microsoft.com/office/drawing/2014/chartex" xmlns:mc="http://schemas.openxmlformats.org/markup-compatibility/2006" xmlns:o="urn:schemas-microsoft-com:office:office" xmlns:r="http://schemas.openxmlformats.org/officeDocument/2006/relationships" xmlns:m="http://schemas.openxmlformats.org/officeDocument/2006/math" xmlns:v="urn:schemas-microsoft-com:vml" xmlns:wp14="http://schemas.microsoft.com/office/word/2010/wordprocessingDrawing" xmlns:wp="http://schemas.openxmlformats.org/drawingml/2006/wordprocessingDrawing" xmlns:w10="urn:schemas-microsoft-com:office:word" xmlns:w="http://schemas.openxmlformats.org/wordprocessingml/2006/main" xmlns:w14="http://schemas.microsoft.com/office/word/2010/wordml" xmlns:w15="http://schemas.microsoft.com/office/word/2012/wordml" xmlns:w16se="http://schemas.microsoft.com/office/word/2015/wordml/symex" xmlns:wpg="http://schemas.microsoft.com/office/word/2010/wordprocessingGroup" xmlns:wpi="http://schemas.microsoft.com/office/word/2010/wordprocessingInk" xmlns:wne="http://schemas.microsoft.com/office/word/2006/wordml" xmlns:wps="http://schemas.microsoft.com/office/word/2010/wordprocessingShape" mc:Ignorable="w14 w15 w16se wp14">
+<w:footnotes xmlns:wpc="http://schemas.microsoft.com/office/word/2010/wordprocessingCanvas" xmlns:cx="http://schemas.microsoft.com/office/drawing/2014/chartex" xmlns:cx1="http://schemas.microsoft.com/office/drawing/2015/9/8/chartex" xmlns:cx2="http://schemas.microsoft.com/office/drawing/2015/10/21/chartex" xmlns:cx3="http://schemas.microsoft.com/office/drawing/2016/5/9/chartex" xmlns:cx4="http://schemas.microsoft.com/office/drawing/2016/5/10/chartex" xmlns:cx5="http://schemas.microsoft.com/office/drawing/2016/5/11/chartex" xmlns:cx6="http://schemas.microsoft.com/office/drawing/2016/5/12/chartex" xmlns:cx7="http://schemas.microsoft.com/office/drawing/2016/5/13/chartex" xmlns:cx8="http://schemas.microsoft.com/office/drawing/2016/5/14/chartex" xmlns:mc="http://schemas.openxmlformats.org/markup-compatibility/2006" xmlns:aink="http://schemas.microsoft.com/office/drawing/2016/ink" xmlns:am3d="http://schemas.microsoft.com/office/drawing/2017/model3d" xmlns:o="urn:schemas-microsoft-com:office:office" xmlns:r="http://schemas.openxmlformats.org/officeDocument/2006/relationships" xmlns:m="http://schemas.openxmlformats.org/officeDocument/2006/math" xmlns:v="urn:schemas-microsoft-com:vml" xmlns:wp14="http://schemas.microsoft.com/office/word/2010/wordprocessingDrawing" xmlns:wp="http://schemas.openxmlformats.org/drawingml/2006/wordprocessingDrawing" xmlns:w10="urn:schemas-microsoft-com:office:word" xmlns:w="http://schemas.openxmlformats.org/wordprocessingml/2006/main" xmlns:w14="http://schemas.microsoft.com/office/word/2010/wordml" xmlns:w15="http://schemas.microsoft.com/office/word/2012/wordml" xmlns:w16cex="http://schemas.microsoft.com/office/word/2018/wordml/cex" xmlns:w16cid="http://schemas.microsoft.com/office/word/2016/wordml/cid" xmlns:w16="http://schemas.microsoft.com/office/word/2018/wordml" xmlns:w16se="http://schemas.microsoft.com/office/word/2015/wordml/symex" xmlns:wpg="http://schemas.microsoft.com/office/word/2010/wordprocessingGroup" xmlns:wpi="http://schemas.microsoft.com/office/word/2010/wordprocessingInk" xmlns:wne="http://schemas.microsoft.com/office/word/2006/wordml" xmlns:wps="http://schemas.microsoft.com/office/word/2010/wordprocessingShape" mc:Ignorable="w14 w15 w16se w16cid w16 w16cex wp14">
   <w:footnote w:type="separator" w:id="-1">
     <w:p>
       <w:r>
@@ -29254,7 +29112,7 @@
 </file>
 
 <file path=word/header1.xml><?xml version="1.0" encoding="utf-8"?>
-<w:hdr xmlns:wpc="http://schemas.microsoft.com/office/word/2010/wordprocessingCanvas" xmlns:cx="http://schemas.microsoft.com/office/drawing/2014/chartex" xmlns:mc="http://schemas.openxmlformats.org/markup-compatibility/2006" xmlns:o="urn:schemas-microsoft-com:office:office" xmlns:r="http://schemas.openxmlformats.org/officeDocument/2006/relationships" xmlns:m="http://schemas.openxmlformats.org/officeDocument/2006/math" xmlns:v="urn:schemas-microsoft-com:vml" xmlns:wp14="http://schemas.microsoft.com/office/word/2010/wordprocessingDrawing" xmlns:wp="http://schemas.openxmlformats.org/drawingml/2006/wordprocessingDrawing" xmlns:w10="urn:schemas-microsoft-com:office:word" xmlns:w="http://schemas.openxmlformats.org/wordprocessingml/2006/main" xmlns:w14="http://schemas.microsoft.com/office/word/2010/wordml" xmlns:w15="http://schemas.microsoft.com/office/word/2012/wordml" xmlns:w16se="http://schemas.microsoft.com/office/word/2015/wordml/symex" xmlns:wpg="http://schemas.microsoft.com/office/word/2010/wordprocessingGroup" xmlns:wpi="http://schemas.microsoft.com/office/word/2010/wordprocessingInk" xmlns:wne="http://schemas.microsoft.com/office/word/2006/wordml" xmlns:wps="http://schemas.microsoft.com/office/word/2010/wordprocessingShape" mc:Ignorable="w14 w15 w16se wp14">
+<w:hdr xmlns:wpc="http://schemas.microsoft.com/office/word/2010/wordprocessingCanvas" xmlns:cx="http://schemas.microsoft.com/office/drawing/2014/chartex" xmlns:cx1="http://schemas.microsoft.com/office/drawing/2015/9/8/chartex" xmlns:cx2="http://schemas.microsoft.com/office/drawing/2015/10/21/chartex" xmlns:cx3="http://schemas.microsoft.com/office/drawing/2016/5/9/chartex" xmlns:cx4="http://schemas.microsoft.com/office/drawing/2016/5/10/chartex" xmlns:cx5="http://schemas.microsoft.com/office/drawing/2016/5/11/chartex" xmlns:cx6="http://schemas.microsoft.com/office/drawing/2016/5/12/chartex" xmlns:cx7="http://schemas.microsoft.com/office/drawing/2016/5/13/chartex" xmlns:cx8="http://schemas.microsoft.com/office/drawing/2016/5/14/chartex" xmlns:mc="http://schemas.openxmlformats.org/markup-compatibility/2006" xmlns:aink="http://schemas.microsoft.com/office/drawing/2016/ink" xmlns:am3d="http://schemas.microsoft.com/office/drawing/2017/model3d" xmlns:o="urn:schemas-microsoft-com:office:office" xmlns:r="http://schemas.openxmlformats.org/officeDocument/2006/relationships" xmlns:m="http://schemas.openxmlformats.org/officeDocument/2006/math" xmlns:v="urn:schemas-microsoft-com:vml" xmlns:wp14="http://schemas.microsoft.com/office/word/2010/wordprocessingDrawing" xmlns:wp="http://schemas.openxmlformats.org/drawingml/2006/wordprocessingDrawing" xmlns:w10="urn:schemas-microsoft-com:office:word" xmlns:w="http://schemas.openxmlformats.org/wordprocessingml/2006/main" xmlns:w14="http://schemas.microsoft.com/office/word/2010/wordml" xmlns:w15="http://schemas.microsoft.com/office/word/2012/wordml" xmlns:w16cex="http://schemas.microsoft.com/office/word/2018/wordml/cex" xmlns:w16cid="http://schemas.microsoft.com/office/word/2016/wordml/cid" xmlns:w16="http://schemas.microsoft.com/office/word/2018/wordml" xmlns:w16se="http://schemas.microsoft.com/office/word/2015/wordml/symex" xmlns:wpg="http://schemas.microsoft.com/office/word/2010/wordprocessingGroup" xmlns:wpi="http://schemas.microsoft.com/office/word/2010/wordprocessingInk" xmlns:wne="http://schemas.microsoft.com/office/word/2006/wordml" xmlns:wps="http://schemas.microsoft.com/office/word/2010/wordprocessingShape" mc:Ignorable="w14 w15 w16se w16cid w16 w16cex wp14">
   <w:tbl>
     <w:tblPr>
       <w:tblW w:w="12210" w:type="dxa"/>
@@ -29600,7 +29458,7 @@
 </file>
 
 <file path=word/numbering.xml><?xml version="1.0" encoding="utf-8"?>
-<w:numbering xmlns:wpc="http://schemas.microsoft.com/office/word/2010/wordprocessingCanvas" xmlns:cx="http://schemas.microsoft.com/office/drawing/2014/chartex" xmlns:mc="http://schemas.openxmlformats.org/markup-compatibility/2006" xmlns:o="urn:schemas-microsoft-com:office:office" xmlns:r="http://schemas.openxmlformats.org/officeDocument/2006/relationships" xmlns:m="http://schemas.openxmlformats.org/officeDocument/2006/math" xmlns:v="urn:schemas-microsoft-com:vml" xmlns:wp14="http://schemas.microsoft.com/office/word/2010/wordprocessingDrawing" xmlns:wp="http://schemas.openxmlformats.org/drawingml/2006/wordprocessingDrawing" xmlns:w10="urn:schemas-microsoft-com:office:word" xmlns:w="http://schemas.openxmlformats.org/wordprocessingml/2006/main" xmlns:w14="http://schemas.microsoft.com/office/word/2010/wordml" xmlns:w15="http://schemas.microsoft.com/office/word/2012/wordml" xmlns:w16se="http://schemas.microsoft.com/office/word/2015/wordml/symex" xmlns:wpg="http://schemas.microsoft.com/office/word/2010/wordprocessingGroup" xmlns:wpi="http://schemas.microsoft.com/office/word/2010/wordprocessingInk" xmlns:wne="http://schemas.microsoft.com/office/word/2006/wordml" xmlns:wps="http://schemas.microsoft.com/office/word/2010/wordprocessingShape" mc:Ignorable="w14 w15 w16se wp14">
+<w:numbering xmlns:wpc="http://schemas.microsoft.com/office/word/2010/wordprocessingCanvas" xmlns:cx="http://schemas.microsoft.com/office/drawing/2014/chartex" xmlns:cx1="http://schemas.microsoft.com/office/drawing/2015/9/8/chartex" xmlns:cx2="http://schemas.microsoft.com/office/drawing/2015/10/21/chartex" xmlns:cx3="http://schemas.microsoft.com/office/drawing/2016/5/9/chartex" xmlns:cx4="http://schemas.microsoft.com/office/drawing/2016/5/10/chartex" xmlns:cx5="http://schemas.microsoft.com/office/drawing/2016/5/11/chartex" xmlns:cx6="http://schemas.microsoft.com/office/drawing/2016/5/12/chartex" xmlns:cx7="http://schemas.microsoft.com/office/drawing/2016/5/13/chartex" xmlns:cx8="http://schemas.microsoft.com/office/drawing/2016/5/14/chartex" xmlns:mc="http://schemas.openxmlformats.org/markup-compatibility/2006" xmlns:aink="http://schemas.microsoft.com/office/drawing/2016/ink" xmlns:am3d="http://schemas.microsoft.com/office/drawing/2017/model3d" xmlns:o="urn:schemas-microsoft-com:office:office" xmlns:r="http://schemas.openxmlformats.org/officeDocument/2006/relationships" xmlns:m="http://schemas.openxmlformats.org/officeDocument/2006/math" xmlns:v="urn:schemas-microsoft-com:vml" xmlns:wp14="http://schemas.microsoft.com/office/word/2010/wordprocessingDrawing" xmlns:wp="http://schemas.openxmlformats.org/drawingml/2006/wordprocessingDrawing" xmlns:w10="urn:schemas-microsoft-com:office:word" xmlns:w="http://schemas.openxmlformats.org/wordprocessingml/2006/main" xmlns:w14="http://schemas.microsoft.com/office/word/2010/wordml" xmlns:w15="http://schemas.microsoft.com/office/word/2012/wordml" xmlns:w16cex="http://schemas.microsoft.com/office/word/2018/wordml/cex" xmlns:w16cid="http://schemas.microsoft.com/office/word/2016/wordml/cid" xmlns:w16="http://schemas.microsoft.com/office/word/2018/wordml" xmlns:w16se="http://schemas.microsoft.com/office/word/2015/wordml/symex" xmlns:wpg="http://schemas.microsoft.com/office/word/2010/wordprocessingGroup" xmlns:wpi="http://schemas.microsoft.com/office/word/2010/wordprocessingInk" xmlns:wne="http://schemas.microsoft.com/office/word/2006/wordml" xmlns:wps="http://schemas.microsoft.com/office/word/2010/wordprocessingShape" mc:Ignorable="w14 w15 w16se w16cid w16 w16cex wp14">
   <w:abstractNum w:abstractNumId="0" w15:restartNumberingAfterBreak="0">
     <w:nsid w:val="02675300"/>
     <w:multiLevelType w:val="hybridMultilevel"/>
@@ -33538,7 +33396,7 @@
 </file>
 
 <file path=word/styles.xml><?xml version="1.0" encoding="utf-8"?>
-<w:styles xmlns:mc="http://schemas.openxmlformats.org/markup-compatibility/2006" xmlns:r="http://schemas.openxmlformats.org/officeDocument/2006/relationships" xmlns:w="http://schemas.openxmlformats.org/wordprocessingml/2006/main" xmlns:w14="http://schemas.microsoft.com/office/word/2010/wordml" xmlns:w15="http://schemas.microsoft.com/office/word/2012/wordml" xmlns:w16se="http://schemas.microsoft.com/office/word/2015/wordml/symex" mc:Ignorable="w14 w15 w16se">
+<w:styles xmlns:mc="http://schemas.openxmlformats.org/markup-compatibility/2006" xmlns:r="http://schemas.openxmlformats.org/officeDocument/2006/relationships" xmlns:w="http://schemas.openxmlformats.org/wordprocessingml/2006/main" xmlns:w14="http://schemas.microsoft.com/office/word/2010/wordml" xmlns:w15="http://schemas.microsoft.com/office/word/2012/wordml" xmlns:w16cex="http://schemas.microsoft.com/office/word/2018/wordml/cex" xmlns:w16cid="http://schemas.microsoft.com/office/word/2016/wordml/cid" xmlns:w16="http://schemas.microsoft.com/office/word/2018/wordml" xmlns:w16se="http://schemas.microsoft.com/office/word/2015/wordml/symex" mc:Ignorable="w14 w15 w16se w16cid w16 w16cex">
   <w:docDefaults>
     <w:rPrDefault>
       <w:rPr>
@@ -33554,7 +33412,7 @@
       </w:pPr>
     </w:pPrDefault>
   </w:docDefaults>
-  <w:latentStyles w:defLockedState="0" w:defUIPriority="99" w:defSemiHidden="0" w:defUnhideWhenUsed="0" w:defQFormat="0" w:count="371">
+  <w:latentStyles w:defLockedState="0" w:defUIPriority="99" w:defSemiHidden="0" w:defUnhideWhenUsed="0" w:defQFormat="0" w:count="376">
     <w:lsdException w:name="Normal" w:uiPriority="0" w:qFormat="1"/>
     <w:lsdException w:name="heading 1" w:uiPriority="2" w:qFormat="1"/>
     <w:lsdException w:name="heading 2" w:semiHidden="1" w:uiPriority="2" w:unhideWhenUsed="1" w:qFormat="1"/>
@@ -33660,7 +33518,6 @@
     <w:lsdException w:name="HTML Sample" w:semiHidden="1" w:unhideWhenUsed="1"/>
     <w:lsdException w:name="HTML Typewriter" w:semiHidden="1" w:unhideWhenUsed="1"/>
     <w:lsdException w:name="HTML Variable" w:semiHidden="1" w:unhideWhenUsed="1"/>
-    <w:lsdException w:name="Normal Table" w:semiHidden="1" w:unhideWhenUsed="1"/>
     <w:lsdException w:name="annotation subject" w:semiHidden="1" w:unhideWhenUsed="1"/>
     <w:lsdException w:name="No List" w:semiHidden="1" w:unhideWhenUsed="1"/>
     <w:lsdException w:name="Outline List 1" w:semiHidden="1" w:unhideWhenUsed="1"/>
@@ -33703,11 +33560,8 @@
     <w:lsdException w:name="Table Contemporary" w:semiHidden="1" w:unhideWhenUsed="1"/>
     <w:lsdException w:name="Table Elegant" w:semiHidden="1" w:unhideWhenUsed="1"/>
     <w:lsdException w:name="Table Professional" w:semiHidden="1" w:unhideWhenUsed="1"/>
-    <w:lsdException w:name="Table Subtle 1" w:semiHidden="1" w:unhideWhenUsed="1"/>
     <w:lsdException w:name="Table Subtle 2" w:semiHidden="1" w:unhideWhenUsed="1"/>
     <w:lsdException w:name="Table Web 1" w:semiHidden="1" w:unhideWhenUsed="1"/>
-    <w:lsdException w:name="Table Web 2" w:semiHidden="1" w:unhideWhenUsed="1"/>
-    <w:lsdException w:name="Table Web 3" w:semiHidden="1" w:unhideWhenUsed="1"/>
     <w:lsdException w:name="Balloon Text" w:semiHidden="1" w:unhideWhenUsed="1"/>
     <w:lsdException w:name="Table Grid" w:uiPriority="39"/>
     <w:lsdException w:name="Table Theme" w:semiHidden="1" w:unhideWhenUsed="1"/>
@@ -33926,6 +33780,11 @@
     <w:lsdException w:name="List Table 5 Dark Accent 6" w:uiPriority="50"/>
     <w:lsdException w:name="List Table 6 Colorful Accent 6" w:uiPriority="51"/>
     <w:lsdException w:name="List Table 7 Colorful Accent 6" w:uiPriority="52"/>
+    <w:lsdException w:name="Mention" w:semiHidden="1" w:unhideWhenUsed="1"/>
+    <w:lsdException w:name="Smart Hyperlink" w:semiHidden="1" w:unhideWhenUsed="1"/>
+    <w:lsdException w:name="Hashtag" w:semiHidden="1" w:unhideWhenUsed="1"/>
+    <w:lsdException w:name="Unresolved Mention" w:semiHidden="1" w:unhideWhenUsed="1"/>
+    <w:lsdException w:name="Smart Link" w:semiHidden="1" w:unhideWhenUsed="1"/>
   </w:latentStyles>
   <w:style w:type="paragraph" w:default="1" w:styleId="Normal">
     <w:name w:val="Normal"/>
@@ -34384,7 +34243,7 @@
       <w:color w:val="808080"/>
     </w:rPr>
   </w:style>
-  <w:style w:type="table" w:styleId="Tabladecuadrcula5oscura-nfasis4">
+  <w:style w:type="table" w:styleId="Tablaconcuadrcula5oscura-nfasis4">
     <w:name w:val="Grid Table 5 Dark Accent 4"/>
     <w:basedOn w:val="Tablanormal"/>
     <w:uiPriority w:val="50"/>
@@ -34650,7 +34509,7 @@
       <w:u w:val="single"/>
     </w:rPr>
   </w:style>
-  <w:style w:type="table" w:styleId="Tabladecuadrcula5oscura-nfasis6">
+  <w:style w:type="table" w:styleId="Tablaconcuadrcula5oscura-nfasis6">
     <w:name w:val="Grid Table 5 Dark Accent 6"/>
     <w:basedOn w:val="Tablanormal"/>
     <w:uiPriority w:val="50"/>
@@ -34759,7 +34618,7 @@
   <w:style w:type="table" w:customStyle="1" w:styleId="Tablaconcuadrcula5oscura-nfasis61">
     <w:name w:val="Tabla con cuadrícula 5 oscura - Énfasis 61"/>
     <w:basedOn w:val="Tablanormal"/>
-    <w:next w:val="Tabladecuadrcula5oscura-nfasis6"/>
+    <w:next w:val="Tablaconcuadrcula5oscura-nfasis6"/>
     <w:uiPriority w:val="50"/>
     <w:rsid w:val="00A30C90"/>
     <w:pPr>
@@ -34866,7 +34725,7 @@
   <w:style w:type="table" w:customStyle="1" w:styleId="Tablaconcuadrcula5oscura-nfasis62">
     <w:name w:val="Tabla con cuadrícula 5 oscura - Énfasis 62"/>
     <w:basedOn w:val="Tablanormal"/>
-    <w:next w:val="Tabladecuadrcula5oscura-nfasis6"/>
+    <w:next w:val="Tablaconcuadrcula5oscura-nfasis6"/>
     <w:uiPriority w:val="50"/>
     <w:rsid w:val="00A30C90"/>
     <w:pPr>
@@ -35025,7 +34884,7 @@
   <w:style w:type="table" w:customStyle="1" w:styleId="Tablaconcuadrcula5oscura-nfasis63">
     <w:name w:val="Tabla con cuadrícula 5 oscura - Énfasis 63"/>
     <w:basedOn w:val="Tablanormal"/>
-    <w:next w:val="Tabladecuadrcula5oscura-nfasis6"/>
+    <w:next w:val="Tablaconcuadrcula5oscura-nfasis6"/>
     <w:uiPriority w:val="50"/>
     <w:rsid w:val="00A30C90"/>
     <w:pPr>
@@ -35129,7 +34988,7 @@
       </w:tcPr>
     </w:tblStylePr>
   </w:style>
-  <w:style w:type="table" w:styleId="Tabladecuadrcula5oscura-nfasis1">
+  <w:style w:type="table" w:styleId="Tablaconcuadrcula5oscura-nfasis1">
     <w:name w:val="Grid Table 5 Dark Accent 1"/>
     <w:basedOn w:val="Tablanormal"/>
     <w:uiPriority w:val="50"/>
@@ -35238,7 +35097,7 @@
   <w:style w:type="table" w:customStyle="1" w:styleId="Tablaconcuadrcula5oscura-nfasis64">
     <w:name w:val="Tabla con cuadrícula 5 oscura - Énfasis 64"/>
     <w:basedOn w:val="Tablanormal"/>
-    <w:next w:val="Tabladecuadrcula5oscura-nfasis6"/>
+    <w:next w:val="Tablaconcuadrcula5oscura-nfasis6"/>
     <w:uiPriority w:val="50"/>
     <w:rsid w:val="00FF7955"/>
     <w:pPr>
@@ -35345,7 +35204,7 @@
   <w:style w:type="table" w:customStyle="1" w:styleId="Tablaconcuadrcula5oscura-nfasis65">
     <w:name w:val="Tabla con cuadrícula 5 oscura - Énfasis 65"/>
     <w:basedOn w:val="Tablanormal"/>
-    <w:next w:val="Tabladecuadrcula5oscura-nfasis6"/>
+    <w:next w:val="Tablaconcuadrcula5oscura-nfasis6"/>
     <w:uiPriority w:val="50"/>
     <w:rsid w:val="00FF7955"/>
     <w:pPr>
@@ -35452,7 +35311,7 @@
   <w:style w:type="table" w:customStyle="1" w:styleId="Tablaconcuadrcula5oscura-nfasis66">
     <w:name w:val="Tabla con cuadrícula 5 oscura - Énfasis 66"/>
     <w:basedOn w:val="Tablanormal"/>
-    <w:next w:val="Tabladecuadrcula5oscura-nfasis6"/>
+    <w:next w:val="Tablaconcuadrcula5oscura-nfasis6"/>
     <w:uiPriority w:val="50"/>
     <w:rsid w:val="00FF7955"/>
     <w:pPr>
@@ -35559,7 +35418,7 @@
   <w:style w:type="table" w:customStyle="1" w:styleId="Tablaconcuadrcula5oscura-nfasis41">
     <w:name w:val="Tabla con cuadrícula 5 oscura - Énfasis 41"/>
     <w:basedOn w:val="Tablanormal"/>
-    <w:next w:val="Tabladecuadrcula5oscura-nfasis4"/>
+    <w:next w:val="Tablaconcuadrcula5oscura-nfasis4"/>
     <w:uiPriority w:val="50"/>
     <w:rsid w:val="00DA3432"/>
     <w:pPr>
@@ -35666,7 +35525,7 @@
   <w:style w:type="table" w:customStyle="1" w:styleId="Tablaconcuadrcula5oscura-nfasis67">
     <w:name w:val="Tabla con cuadrícula 5 oscura - Énfasis 67"/>
     <w:basedOn w:val="Tablanormal"/>
-    <w:next w:val="Tabladecuadrcula5oscura-nfasis6"/>
+    <w:next w:val="Tablaconcuadrcula5oscura-nfasis6"/>
     <w:uiPriority w:val="50"/>
     <w:rsid w:val="00DA3432"/>
     <w:pPr>
@@ -35773,7 +35632,7 @@
   <w:style w:type="table" w:customStyle="1" w:styleId="Tablaconcuadrcula5oscura-nfasis68">
     <w:name w:val="Tabla con cuadrícula 5 oscura - Énfasis 68"/>
     <w:basedOn w:val="Tablanormal"/>
-    <w:next w:val="Tabladecuadrcula5oscura-nfasis6"/>
+    <w:next w:val="Tablaconcuadrcula5oscura-nfasis6"/>
     <w:uiPriority w:val="50"/>
     <w:rsid w:val="00290C3D"/>
     <w:pPr>
@@ -35880,7 +35739,7 @@
   <w:style w:type="table" w:customStyle="1" w:styleId="Tablaconcuadrcula5oscura-nfasis69">
     <w:name w:val="Tabla con cuadrícula 5 oscura - Énfasis 69"/>
     <w:basedOn w:val="Tablanormal"/>
-    <w:next w:val="Tabladecuadrcula5oscura-nfasis6"/>
+    <w:next w:val="Tablaconcuadrcula5oscura-nfasis6"/>
     <w:uiPriority w:val="50"/>
     <w:rsid w:val="00290C3D"/>
     <w:pPr>
@@ -35987,7 +35846,7 @@
   <w:style w:type="table" w:customStyle="1" w:styleId="Tablaconcuadrcula5oscura-nfasis42">
     <w:name w:val="Tabla con cuadrícula 5 oscura - Énfasis 42"/>
     <w:basedOn w:val="Tablanormal"/>
-    <w:next w:val="Tabladecuadrcula5oscura-nfasis4"/>
+    <w:next w:val="Tablaconcuadrcula5oscura-nfasis4"/>
     <w:uiPriority w:val="50"/>
     <w:rsid w:val="00F66790"/>
     <w:pPr>
@@ -36094,7 +35953,7 @@
   <w:style w:type="table" w:customStyle="1" w:styleId="Tablaconcuadrcula5oscura-nfasis43">
     <w:name w:val="Tabla con cuadrícula 5 oscura - Énfasis 43"/>
     <w:basedOn w:val="Tablanormal"/>
-    <w:next w:val="Tabladecuadrcula5oscura-nfasis4"/>
+    <w:next w:val="Tablaconcuadrcula5oscura-nfasis4"/>
     <w:uiPriority w:val="50"/>
     <w:rsid w:val="00FA16AA"/>
     <w:pPr>
@@ -36201,7 +36060,7 @@
   <w:style w:type="table" w:customStyle="1" w:styleId="Tablaconcuadrcula5oscura-nfasis44">
     <w:name w:val="Tabla con cuadrícula 5 oscura - Énfasis 44"/>
     <w:basedOn w:val="Tablanormal"/>
-    <w:next w:val="Tabladecuadrcula5oscura-nfasis4"/>
+    <w:next w:val="Tablaconcuadrcula5oscura-nfasis4"/>
     <w:uiPriority w:val="50"/>
     <w:rsid w:val="00FA16AA"/>
     <w:pPr>
@@ -36308,7 +36167,7 @@
   <w:style w:type="table" w:customStyle="1" w:styleId="Tablaconcuadrcula5oscura-nfasis610">
     <w:name w:val="Tabla con cuadrícula 5 oscura - Énfasis 610"/>
     <w:basedOn w:val="Tablanormal"/>
-    <w:next w:val="Tabladecuadrcula5oscura-nfasis6"/>
+    <w:next w:val="Tablaconcuadrcula5oscura-nfasis6"/>
     <w:uiPriority w:val="50"/>
     <w:rsid w:val="000956B4"/>
     <w:pPr>
@@ -36415,7 +36274,7 @@
   <w:style w:type="table" w:customStyle="1" w:styleId="Tablaconcuadrcula5oscura-nfasis611">
     <w:name w:val="Tabla con cuadrícula 5 oscura - Énfasis 611"/>
     <w:basedOn w:val="Tablanormal"/>
-    <w:next w:val="Tabladecuadrcula5oscura-nfasis6"/>
+    <w:next w:val="Tablaconcuadrcula5oscura-nfasis6"/>
     <w:uiPriority w:val="50"/>
     <w:rsid w:val="000956B4"/>
     <w:pPr>
@@ -36522,7 +36381,7 @@
   <w:style w:type="table" w:customStyle="1" w:styleId="Tablaconcuadrcula5oscura-nfasis612">
     <w:name w:val="Tabla con cuadrícula 5 oscura - Énfasis 612"/>
     <w:basedOn w:val="Tablanormal"/>
-    <w:next w:val="Tabladecuadrcula5oscura-nfasis6"/>
+    <w:next w:val="Tablaconcuadrcula5oscura-nfasis6"/>
     <w:uiPriority w:val="50"/>
     <w:rsid w:val="000956B4"/>
     <w:pPr>
@@ -36629,7 +36488,7 @@
   <w:style w:type="table" w:customStyle="1" w:styleId="Tablaconcuadrcula5oscura-nfasis613">
     <w:name w:val="Tabla con cuadrícula 5 oscura - Énfasis 613"/>
     <w:basedOn w:val="Tablanormal"/>
-    <w:next w:val="Tabladecuadrcula5oscura-nfasis6"/>
+    <w:next w:val="Tablaconcuadrcula5oscura-nfasis6"/>
     <w:uiPriority w:val="50"/>
     <w:rsid w:val="00460436"/>
     <w:pPr>
@@ -36736,7 +36595,7 @@
   <w:style w:type="table" w:customStyle="1" w:styleId="Tablaconcuadrcula5oscura-nfasis614">
     <w:name w:val="Tabla con cuadrícula 5 oscura - Énfasis 614"/>
     <w:basedOn w:val="Tablanormal"/>
-    <w:next w:val="Tabladecuadrcula5oscura-nfasis6"/>
+    <w:next w:val="Tablaconcuadrcula5oscura-nfasis6"/>
     <w:uiPriority w:val="50"/>
     <w:rsid w:val="00460436"/>
     <w:pPr>
@@ -36843,7 +36702,7 @@
   <w:style w:type="table" w:customStyle="1" w:styleId="Tablaconcuadrcula5oscura-nfasis615">
     <w:name w:val="Tabla con cuadrícula 5 oscura - Énfasis 615"/>
     <w:basedOn w:val="Tablanormal"/>
-    <w:next w:val="Tabladecuadrcula5oscura-nfasis6"/>
+    <w:next w:val="Tablaconcuadrcula5oscura-nfasis6"/>
     <w:uiPriority w:val="50"/>
     <w:rsid w:val="00460436"/>
     <w:pPr>
@@ -36947,7 +36806,7 @@
       </w:tcPr>
     </w:tblStylePr>
   </w:style>
-  <w:style w:type="table" w:styleId="Tabladecuadrcula4-nfasis4">
+  <w:style w:type="table" w:styleId="Tablaconcuadrcula4-nfasis4">
     <w:name w:val="Grid Table 4 Accent 4"/>
     <w:basedOn w:val="Tablanormal"/>
     <w:uiPriority w:val="49"/>
@@ -37026,7 +36885,7 @@
   <w:style w:type="table" w:customStyle="1" w:styleId="Tablaconcuadrcula5oscura-nfasis616">
     <w:name w:val="Tabla con cuadrícula 5 oscura - Énfasis 616"/>
     <w:basedOn w:val="Tablanormal"/>
-    <w:next w:val="Tabladecuadrcula5oscura-nfasis6"/>
+    <w:next w:val="Tablaconcuadrcula5oscura-nfasis6"/>
     <w:uiPriority w:val="50"/>
     <w:rsid w:val="00060272"/>
     <w:pPr>
@@ -37130,7 +36989,7 @@
       </w:tcPr>
     </w:tblStylePr>
   </w:style>
-  <w:style w:type="table" w:styleId="Tabladecuadrcula4-nfasis6">
+  <w:style w:type="table" w:styleId="Tablaconcuadrcula4-nfasis6">
     <w:name w:val="Grid Table 4 Accent 6"/>
     <w:basedOn w:val="Tablanormal"/>
     <w:uiPriority w:val="49"/>
@@ -37206,7 +37065,7 @@
       </w:tcPr>
     </w:tblStylePr>
   </w:style>
-  <w:style w:type="table" w:styleId="Tabladecuadrcula4-nfasis1">
+  <w:style w:type="table" w:styleId="Tablaconcuadrcula4-nfasis1">
     <w:name w:val="Grid Table 4 Accent 1"/>
     <w:basedOn w:val="Tablanormal"/>
     <w:uiPriority w:val="49"/>
@@ -37672,7 +37531,7 @@
       <w:lang w:eastAsia="es-ES"/>
     </w:rPr>
   </w:style>
-  <w:style w:type="table" w:styleId="Tabladecuadrcula6concolores-nfasis6">
+  <w:style w:type="table" w:styleId="Tablaconcuadrcula6concolores-nfasis6">
     <w:name w:val="Grid Table 6 Colorful Accent 6"/>
     <w:basedOn w:val="Tablanormal"/>
     <w:uiPriority w:val="51"/>
@@ -37937,8 +37796,8 @@
       </w:tcPr>
     </w:tblStylePr>
   </w:style>
-  <w:style w:type="character" w:customStyle="1" w:styleId="UnresolvedMention">
-    <w:name w:val="Unresolved Mention"/>
+  <w:style w:type="character" w:customStyle="1" w:styleId="Mencinsinresolver2">
+    <w:name w:val="Mención sin resolver2"/>
     <w:basedOn w:val="Fuentedeprrafopredeter"/>
     <w:uiPriority w:val="99"/>
     <w:semiHidden/>
@@ -38182,7 +38041,7 @@
 </file>
 
 <file path=customXml/itemProps1.xml><?xml version="1.0" encoding="utf-8"?>
-<ds:datastoreItem xmlns:ds="http://schemas.openxmlformats.org/officeDocument/2006/customXml" ds:itemID="{D995B429-6260-412A-9C4F-6E112CB88F30}">
+<ds:datastoreItem xmlns:ds="http://schemas.openxmlformats.org/officeDocument/2006/customXml" ds:itemID="{6ED5DD20-27C4-4096-B0E7-F80FF2936E0E}">
   <ds:schemaRefs>
     <ds:schemaRef ds:uri="http://schemas.openxmlformats.org/officeDocument/2006/bibliography"/>
   </ds:schemaRefs>

</xml_diff>